<commit_message>
update SRS SO. Is Order adalah status sdh digenerate PO/blm'
</commit_message>
<xml_diff>
--- a/Docs/SRS.SI.AMS.SPL - Suggestion Order.docx
+++ b/Docs/SRS.SI.AMS.SPL - Suggestion Order.docx
@@ -2165,7 +2165,7 @@
     </w:p>
     <w:tbl>
       <w:tblPr>
-        <w:tblStyle w:val="LightShading"/>
+        <w:tblStyle w:val="LightShading1"/>
         <w:tblW w:w="8451" w:type="dxa"/>
         <w:tblInd w:w="2088" w:type="dxa"/>
         <w:tblLook w:val="04A0"/>
@@ -2328,7 +2328,7 @@
               <w:rPr>
                 <w:rFonts w:ascii="Arial" w:eastAsia="Times New Roman" w:hAnsi="Arial" w:cs="Arial"/>
               </w:rPr>
-              <w:t>Status apakah barang itu disorder/Tdk. Menggunakan komponen checkbox. Value otomatis terisi true jika nilai Qty Order &lt;&gt; 0</w:t>
+              <w:t>Selalu 0, Akan berubah menjadi 1 jika sudah dibuatkan PO</w:t>
             </w:r>
           </w:p>
         </w:tc>
@@ -3245,7 +3245,7 @@
                         <a:blip r:embed="rId1">
                           <a:extLst>
                             <a:ext uri="{28A0092B-C50C-407E-A947-70E740481C1C}">
-                              <a14:useLocalDpi xmlns="" xmlns:wpc="http://schemas.microsoft.com/office/word/2010/wordprocessingCanvas" xmlns:mc="http://schemas.openxmlformats.org/markup-compatibility/2006" xmlns:o="urn:schemas-microsoft-com:office:office" xmlns:v="urn:schemas-microsoft-com:vml" xmlns:wp14="http://schemas.microsoft.com/office/word/2010/wordprocessingDrawing" xmlns:w10="urn:schemas-microsoft-com:office:word" xmlns:w="http://schemas.openxmlformats.org/wordprocessingml/2006/main" xmlns:w14="http://schemas.microsoft.com/office/word/2010/wordml" xmlns:w15="http://schemas.microsoft.com/office/word/2012/wordml" xmlns:wpg="http://schemas.microsoft.com/office/word/2010/wordprocessingGroup" xmlns:wpi="http://schemas.microsoft.com/office/word/2010/wordprocessingInk" xmlns:wps="http://schemas.microsoft.com/office/word/2010/wordprocessingShape" xmlns:a14="http://schemas.microsoft.com/office/drawing/2010/main" val="0"/>
+                              <a14:useLocalDpi xmlns:a14="http://schemas.microsoft.com/office/drawing/2010/main" xmlns:wps="http://schemas.microsoft.com/office/word/2010/wordprocessingShape" xmlns:wpi="http://schemas.microsoft.com/office/word/2010/wordprocessingInk" xmlns:wpg="http://schemas.microsoft.com/office/word/2010/wordprocessingGroup" xmlns:w15="http://schemas.microsoft.com/office/word/2012/wordml" xmlns:w14="http://schemas.microsoft.com/office/word/2010/wordml" xmlns:w="http://schemas.openxmlformats.org/wordprocessingml/2006/main" xmlns:w10="urn:schemas-microsoft-com:office:word" xmlns:wp14="http://schemas.microsoft.com/office/word/2010/wordprocessingDrawing" xmlns:v="urn:schemas-microsoft-com:vml" xmlns:o="urn:schemas-microsoft-com:office:office" xmlns:mc="http://schemas.openxmlformats.org/markup-compatibility/2006" xmlns:wpc="http://schemas.microsoft.com/office/word/2010/wordprocessingCanvas" xmlns="" val="0"/>
                             </a:ext>
                           </a:extLst>
                         </a:blip>
@@ -3713,7 +3713,7 @@
               <w:rFonts w:ascii="Arial" w:hAnsi="Arial" w:cs="Arial"/>
               <w:noProof/>
             </w:rPr>
-            <w:t>4</w:t>
+            <w:t>6</w:t>
           </w:r>
           <w:r>
             <w:rPr>
@@ -6992,8 +6992,8 @@
       <w:u w:val="single"/>
     </w:rPr>
   </w:style>
-  <w:style w:type="table" w:customStyle="1" w:styleId="LightShading">
-    <w:name w:val="Light Shading"/>
+  <w:style w:type="table" w:customStyle="1" w:styleId="LightShading1">
+    <w:name w:val="Light Shading1"/>
     <w:basedOn w:val="TableNormal"/>
     <w:uiPriority w:val="60"/>
     <w:rsid w:val="006603E7"/>
@@ -7095,8 +7095,8 @@
       </w:tcPr>
     </w:tblStylePr>
   </w:style>
-  <w:style w:type="table" w:customStyle="1" w:styleId="LightShading-Accent1">
-    <w:name w:val="Light Shading Accent 1"/>
+  <w:style w:type="table" w:customStyle="1" w:styleId="LightShading-Accent11">
+    <w:name w:val="Light Shading - Accent 11"/>
     <w:basedOn w:val="TableNormal"/>
     <w:uiPriority w:val="60"/>
     <w:rsid w:val="006603E7"/>
@@ -7559,7 +7559,7 @@
   <a:extraClrSchemeLst/>
   <a:extLst>
     <a:ext uri="{05A4C25C-085E-4340-85A3-A5531E510DB2}">
-      <thm15:themeFamily xmlns="" xmlns:thm15="http://schemas.microsoft.com/office/thememl/2012/main" name="Office Theme" id="{62F939B6-93AF-4DB8-9C6B-D6C7DFDC589F}" vid="{4A3C46E8-61CC-4603-A589-7422A47A8E4A}"/>
+      <thm15:themeFamily xmlns:thm15="http://schemas.microsoft.com/office/thememl/2012/main" xmlns="" name="Office Theme" id="{62F939B6-93AF-4DB8-9C6B-D6C7DFDC589F}" vid="{4A3C46E8-61CC-4603-A589-7422A47A8E4A}"/>
     </a:ext>
   </a:extLst>
 </a:theme>

</xml_diff>